<commit_message>
Updated Portuguese files with blank line in Paragraphs, new Chinese bios.
</commit_message>
<xml_diff>
--- a/zh_CN_bios/Adrian Beggan Bio.docx
+++ b/zh_CN_bios/Adrian Beggan Bio.docx
@@ -1,53 +1,48 @@
 
 <file path=word/document.xml><?xml version="1.0" encoding="utf-8"?>
-<w:document xmlns:w="http://schemas.openxmlformats.org/wordprocessingml/2006/main" xmlns:wpc="http://schemas.microsoft.com/office/word/2010/wordprocessingCanvas" xmlns:mo="http://schemas.microsoft.com/office/mac/office/2008/main" xmlns:mc="http://schemas.openxmlformats.org/markup-compatibility/2006" xmlns:mv="urn:schemas-microsoft-com:mac:vml" xmlns:o="urn:schemas-microsoft-com:office:office" xmlns:r="http://schemas.openxmlformats.org/officeDocument/2006/relationships" xmlns:m="http://schemas.openxmlformats.org/officeDocument/2006/math" xmlns:v="urn:schemas-microsoft-com:vml" xmlns:wp14="http://schemas.microsoft.com/office/word/2010/wordprocessingDrawing" xmlns:wp="http://schemas.openxmlformats.org/drawingml/2006/wordprocessingDrawing" xmlns:w10="urn:schemas-microsoft-com:office:word" xmlns:w14="http://schemas.microsoft.com/office/word/2010/wordml" xmlns:wpg="http://schemas.microsoft.com/office/word/2010/wordprocessingGroup" xmlns:wpi="http://schemas.microsoft.com/office/word/2010/wordprocessingInk" xmlns:wne="http://schemas.microsoft.com/office/word/2006/wordml" xmlns:wps="http://schemas.microsoft.com/office/word/2010/wordprocessingShape" mc:Ignorable="w14 wp14">
+<w:document xmlns:wpc="http://schemas.microsoft.com/office/word/2010/wordprocessingCanvas" xmlns:mc="http://schemas.openxmlformats.org/markup-compatibility/2006" xmlns:o="urn:schemas-microsoft-com:office:office" xmlns:r="http://schemas.openxmlformats.org/officeDocument/2006/relationships" xmlns:m="http://schemas.openxmlformats.org/officeDocument/2006/math" xmlns:v="urn:schemas-microsoft-com:vml" xmlns:wp14="http://schemas.microsoft.com/office/word/2010/wordprocessingDrawing" xmlns:wp="http://schemas.openxmlformats.org/drawingml/2006/wordprocessingDrawing" xmlns:w10="urn:schemas-microsoft-com:office:word" xmlns:w="http://schemas.openxmlformats.org/wordprocessingml/2006/main" xmlns:w14="http://schemas.microsoft.com/office/word/2010/wordml" xmlns:wpg="http://schemas.microsoft.com/office/word/2010/wordprocessingGroup" xmlns:wpi="http://schemas.microsoft.com/office/word/2010/wordprocessingInk" xmlns:wne="http://schemas.microsoft.com/office/word/2006/wordml" xmlns:wps="http://schemas.microsoft.com/office/word/2010/wordprocessingShape" mc:Ignorable="w14 wp14">
   <w:body>
     <w:p>
       <w:pPr>
         <w:spacing w:line="360" w:lineRule="auto"/>
+        <w:ind w:firstLine="720"/>
       </w:pPr>
       <w:r>
-        <w:rPr>
-          <w:rStyle w:val="apple-style-span"/>
-        </w:rPr>
-        <w:t>Adrian Beggan 是位于爱尔兰都柏林的谷歌销售与营销情报部主管。</w:t>
+        <w:t>Adrian Beggan 是位于爱尔兰都柏林的谷歌销售与营销情报部主管。在谷歌，他的职责是负责主持全球销售与营销情报平台的设计、开发和实现。在进入谷歌之前，Adrian 曾任戴尔中东和非洲商业情报部主管。在戴尔的七年职业生涯中，他最辉煌的成就是将中东和非洲打造为营销数据库和商业情报职能部门的全球样板。</w:t>
       </w:r>
+    </w:p>
+    <w:p>
+      <w:pPr>
+        <w:spacing w:line="360" w:lineRule="auto"/>
+      </w:pPr>
+    </w:p>
+    <w:p>
+      <w:pPr>
+        <w:spacing w:line="360" w:lineRule="auto"/>
+        <w:ind w:firstLine="720"/>
+      </w:pPr>
       <w:r>
-        <w:rPr>
-          <w:rStyle w:val="apple-style-span"/>
-        </w:rPr>
-        <w:t>在谷歌，他的职责是负责主持全球销售与营销情报平台的设计、开发和实现。</w:t>
-      </w:r>
-      <w:r>
-        <w:rPr>
-          <w:rStyle w:val="apple-style-span"/>
-        </w:rPr>
-        <w:t>在进入谷歌之前，Adrian 曾任戴尔中东和非洲商业情报部主管。在戴尔的七年职业生涯中，他最辉煌的成就是将中东和非洲打造为营销数据库和商业情报职能部门的全球样板。</w:t>
-      </w:r>
-      <w:r>
-        <w:rPr>
-          <w:rStyle w:val="apple-style-span"/>
-        </w:rPr>
         <w:t>Adrian 的营销职业生涯是从爱尔兰吉尼斯集团开始的，他曾在那里担任营销分析师并为吉尼斯服装与销售事业部建立一个全国客户数据库。</w:t>
       </w:r>
+    </w:p>
+    <w:p>
+      <w:pPr>
+        <w:spacing w:line="360" w:lineRule="auto"/>
+      </w:pPr>
+    </w:p>
+    <w:p>
+      <w:pPr>
+        <w:spacing w:line="360" w:lineRule="auto"/>
+        <w:ind w:firstLine="720"/>
+      </w:pPr>
+      <w:bookmarkStart w:id="0" w:name="_GoBack"/>
+      <w:bookmarkEnd w:id="0"/>
       <w:r>
-        <w:rPr>
-          <w:rStyle w:val="apple-style-span"/>
-        </w:rPr>
-        <w:t>Adrian 拥有都柏林圣三一学院管理学工学学位、都柏林大学工商管理硕士学位。</w:t>
-      </w:r>
-      <w:r>
-        <w:rPr>
-          <w:rStyle w:val="apple-style-span"/>
-        </w:rPr>
-        <w:t xml:space="preserve">另外，他还参加过哈佛商学院的“高潜能领导力课程”，并且正在都柏林圣三一学院攻读经济学工学硕士学位。 </w:t>
+        <w:t>Adrian 拥有都柏林圣三一学院管理学工学学位、都柏林大学工商管理硕士学位。另外，他还参加过哈佛商学院的“高潜能领导力课程”，并且正在都柏林圣三一学院攻读经济学工学硕士学位。</w:t>
       </w:r>
     </w:p>
-    <w:p xmlns:w="http://schemas.openxmlformats.org/wordprocessingml/2006/main" xmlns:wpc="http://schemas.microsoft.com/office/word/2010/wordprocessingCanvas" xmlns:mo="http://schemas.microsoft.com/office/mac/office/2008/main" xmlns:mc="http://schemas.openxmlformats.org/markup-compatibility/2006" xmlns:mv="urn:schemas-microsoft-com:mac:vml" xmlns:o="urn:schemas-microsoft-com:office:office" xmlns:r="http://schemas.openxmlformats.org/officeDocument/2006/relationships" xmlns:m="http://schemas.openxmlformats.org/officeDocument/2006/math" xmlns:v="urn:schemas-microsoft-com:vml" xmlns:wp14="http://schemas.microsoft.com/office/word/2010/wordprocessingDrawing" xmlns:wp="http://schemas.openxmlformats.org/drawingml/2006/wordprocessingDrawing" xmlns:w10="urn:schemas-microsoft-com:office:word" xmlns:w14="http://schemas.microsoft.com/office/word/2010/wordml" xmlns:wpg="http://schemas.microsoft.com/office/word/2010/wordprocessingGroup" xmlns:wpi="http://schemas.microsoft.com/office/word/2010/wordprocessingInk" xmlns:wne="http://schemas.microsoft.com/office/word/2006/wordml" xmlns:wps="http://schemas.microsoft.com/office/word/2010/wordprocessingShape">
-      <w:pPr/>
-    </w:p>
-    <w:bookmarkEnd xmlns:w="http://schemas.openxmlformats.org/wordprocessingml/2006/main" xmlns:wpc="http://schemas.microsoft.com/office/word/2010/wordprocessingCanvas" xmlns:mo="http://schemas.microsoft.com/office/mac/office/2008/main" xmlns:mc="http://schemas.openxmlformats.org/markup-compatibility/2006" xmlns:mv="urn:schemas-microsoft-com:mac:vml" xmlns:o="urn:schemas-microsoft-com:office:office" xmlns:r="http://schemas.openxmlformats.org/officeDocument/2006/relationships" xmlns:m="http://schemas.openxmlformats.org/officeDocument/2006/math" xmlns:v="urn:schemas-microsoft-com:vml" xmlns:wp14="http://schemas.microsoft.com/office/word/2010/wordprocessingDrawing" xmlns:wp="http://schemas.openxmlformats.org/drawingml/2006/wordprocessingDrawing" xmlns:w10="urn:schemas-microsoft-com:office:word" xmlns:w14="http://schemas.microsoft.com/office/word/2010/wordml" xmlns:wpg="http://schemas.microsoft.com/office/word/2010/wordprocessingGroup" xmlns:wpi="http://schemas.microsoft.com/office/word/2010/wordprocessingInk" xmlns:wne="http://schemas.microsoft.com/office/word/2006/wordml" xmlns:wps="http://schemas.microsoft.com/office/word/2010/wordprocessingShape" w:id="0"/>
-    <w:sectPr xmlns:w="http://schemas.openxmlformats.org/wordprocessingml/2006/main" xmlns:wpc="http://schemas.microsoft.com/office/word/2010/wordprocessingCanvas" xmlns:mo="http://schemas.microsoft.com/office/mac/office/2008/main" xmlns:mc="http://schemas.openxmlformats.org/markup-compatibility/2006" xmlns:mv="urn:schemas-microsoft-com:mac:vml" xmlns:o="urn:schemas-microsoft-com:office:office" xmlns:r="http://schemas.openxmlformats.org/officeDocument/2006/relationships" xmlns:m="http://schemas.openxmlformats.org/officeDocument/2006/math" xmlns:v="urn:schemas-microsoft-com:vml" xmlns:wp14="http://schemas.microsoft.com/office/word/2010/wordprocessingDrawing" xmlns:wp="http://schemas.openxmlformats.org/drawingml/2006/wordprocessingDrawing" xmlns:w10="urn:schemas-microsoft-com:office:word" xmlns:w14="http://schemas.microsoft.com/office/word/2010/wordml" xmlns:wpg="http://schemas.microsoft.com/office/word/2010/wordprocessingGroup" xmlns:wpi="http://schemas.microsoft.com/office/word/2010/wordprocessingInk" xmlns:wne="http://schemas.microsoft.com/office/word/2006/wordml" xmlns:wps="http://schemas.microsoft.com/office/word/2010/wordprocessingShape">
+    <w:p/>
+    <w:sectPr>
       <w:pgSz w:w="12240" w:h="15840"/>
       <w:pgMar w:top="1440" w:right="1440" w:bottom="1440" w:left="1440" w:header="720" w:footer="720" w:gutter="0"/>
       <w:cols w:space="720"/>
@@ -58,7 +53,7 @@
 </file>
 
 <file path=word/styles.xml><?xml version="1.0" encoding="utf-8"?>
-<w:styles xmlns:w="http://schemas.openxmlformats.org/wordprocessingml/2006/main" xmlns:r="http://schemas.openxmlformats.org/officeDocument/2006/relationships" xmlns:w14="http://schemas.microsoft.com/office/word/2010/wordml" xmlns:dgm="http://schemas.openxmlformats.org/drawingml/2006/diagram" xmlns:c="http://schemas.openxmlformats.org/drawingml/2006/chart" xmlns:p="http://schemas.openxmlformats.org/presentationml/2006/main" xmlns:mc="http://schemas.openxmlformats.org/markup-compatibility/2006">
+<w:styles xmlns:mc="http://schemas.openxmlformats.org/markup-compatibility/2006" xmlns:r="http://schemas.openxmlformats.org/officeDocument/2006/relationships" xmlns:w="http://schemas.openxmlformats.org/wordprocessingml/2006/main" xmlns:w14="http://schemas.microsoft.com/office/word/2010/wordml" mc:Ignorable="w14">
   <w:docDefaults>
     <w:rPrDefault>
       <w:rPr>
@@ -74,7 +69,7 @@
       </w:pPr>
     </w:pPrDefault>
   </w:docDefaults>
-  <w:latentStyles w:defLockedState="0" w:defUIPriority="99" w:defSemiHidden="1" w:defUnhideWhenUsed="1" w:defQFormat="0" w:count="276">
+  <w:latentStyles w:defLockedState="0" w:defUIPriority="99" w:defSemiHidden="1" w:defUnhideWhenUsed="1" w:defQFormat="0" w:count="267">
     <w:lsdException w:name="Normal" w:semiHidden="0" w:uiPriority="0" w:unhideWhenUsed="0" w:qFormat="1"/>
     <w:lsdException w:name="heading 1" w:semiHidden="0" w:uiPriority="9" w:unhideWhenUsed="0" w:qFormat="1"/>
     <w:lsdException w:name="heading 2" w:uiPriority="9" w:qFormat="1"/>
@@ -262,14 +257,14 @@
 </file>
 
 <file path=word/stylesWithEffects.xml><?xml version="1.0" encoding="utf-8"?>
-<w:styles xmlns:wpc="http://schemas.microsoft.com/office/word/2010/wordprocessingCanvas" xmlns:mo="http://schemas.microsoft.com/office/mac/office/2008/main" xmlns:mc="http://schemas.openxmlformats.org/markup-compatibility/2006" xmlns:mv="urn:schemas-microsoft-com:mac:vml" xmlns:o="urn:schemas-microsoft-com:office:office" xmlns:r="http://schemas.openxmlformats.org/officeDocument/2006/relationships" xmlns:m="http://schemas.openxmlformats.org/officeDocument/2006/math" xmlns:v="urn:schemas-microsoft-com:vml" xmlns:wp14="http://schemas.microsoft.com/office/word/2010/wordprocessingDrawing" xmlns:wp="http://schemas.openxmlformats.org/drawingml/2006/wordprocessingDrawing" xmlns:w10="urn:schemas-microsoft-com:office:word" xmlns:w="http://schemas.openxmlformats.org/wordprocessingml/2006/main" xmlns:w14="http://schemas.microsoft.com/office/word/2010/wordml" xmlns:wpg="http://schemas.microsoft.com/office/word/2010/wordprocessingGroup" xmlns:wpi="http://schemas.microsoft.com/office/word/2010/wordprocessingInk" xmlns:wne="http://schemas.microsoft.com/office/word/2006/wordml" xmlns:wps="http://schemas.microsoft.com/office/word/2010/wordprocessingShape" mc:Ignorable="w14 wp14">
+<w:styles xmlns:wpc="http://schemas.microsoft.com/office/word/2010/wordprocessingCanvas" xmlns:mc="http://schemas.openxmlformats.org/markup-compatibility/2006" xmlns:o="urn:schemas-microsoft-com:office:office" xmlns:r="http://schemas.openxmlformats.org/officeDocument/2006/relationships" xmlns:m="http://schemas.openxmlformats.org/officeDocument/2006/math" xmlns:v="urn:schemas-microsoft-com:vml" xmlns:wp14="http://schemas.microsoft.com/office/word/2010/wordprocessingDrawing" xmlns:wp="http://schemas.openxmlformats.org/drawingml/2006/wordprocessingDrawing" xmlns:w10="urn:schemas-microsoft-com:office:word" xmlns:w="http://schemas.openxmlformats.org/wordprocessingml/2006/main" xmlns:w14="http://schemas.microsoft.com/office/word/2010/wordml" xmlns:wpg="http://schemas.microsoft.com/office/word/2010/wordprocessingGroup" xmlns:wpi="http://schemas.microsoft.com/office/word/2010/wordprocessingInk" xmlns:wne="http://schemas.microsoft.com/office/word/2006/wordml" xmlns:wps="http://schemas.microsoft.com/office/word/2010/wordprocessingShape" mc:Ignorable="w14 wp14">
   <w:docDefaults>
     <w:rPrDefault>
       <w:rPr>
         <w:rFonts w:asciiTheme="minorHAnsi" w:eastAsiaTheme="minorHAnsi" w:hAnsiTheme="minorHAnsi" w:cstheme="minorBidi"/>
         <w:sz w:val="22"/>
         <w:szCs w:val="22"/>
-        <w:lang w:val="en-US" w:eastAsia="en-US" w:bidi="ar-SA"/>
+        <w:lang w:val="zh-CN" w:eastAsia="zh-CN" w:bidi="zh-CN"/>
       </w:rPr>
     </w:rPrDefault>
     <w:pPrDefault>
@@ -278,7 +273,7 @@
       </w:pPr>
     </w:pPrDefault>
   </w:docDefaults>
-  <w:latentStyles w:defLockedState="0" w:defUIPriority="99" w:defSemiHidden="1" w:defUnhideWhenUsed="1" w:defQFormat="0" w:count="276">
+  <w:latentStyles w:defLockedState="0" w:defUIPriority="99" w:defSemiHidden="1" w:defUnhideWhenUsed="1" w:defQFormat="0" w:count="267">
     <w:lsdException w:name="Normal" w:semiHidden="0" w:uiPriority="0" w:unhideWhenUsed="0" w:qFormat="1"/>
     <w:lsdException w:name="heading 1" w:semiHidden="0" w:uiPriority="9" w:unhideWhenUsed="0" w:qFormat="1"/>
     <w:lsdException w:name="heading 2" w:uiPriority="9" w:qFormat="1"/>
@@ -425,7 +420,7 @@
       <w:spacing w:after="0" w:line="240" w:lineRule="auto"/>
     </w:pPr>
     <w:rPr>
-      <w:rFonts w:ascii="Times New Roman" w:hAnsi="Times New Roman" w:cs="Times New Roman"/>
+      <w:rFonts w:ascii="SimSun" w:hAnsi="SimSun" w:cs="SimSun"/>
       <w:sz w:val="24"/>
       <w:szCs w:val="24"/>
     </w:rPr>
@@ -466,7 +461,7 @@
 </file>
 
 <file path=word/theme/theme1.xml><?xml version="1.0" encoding="utf-8"?>
-<a:theme xmlns:a="http://schemas.openxmlformats.org/drawingml/2006/main" xmlns:ve="http://schemas.openxmlformats.org/markup-compatibility/2006" xmlns:o="urn:schemas-microsoft-com:office:office" xmlns:r="http://schemas.openxmlformats.org/officeDocument/2006/relationships" xmlns:m="http://schemas.openxmlformats.org/officeDocument/2006/math" xmlns:v="urn:schemas-microsoft-com:vml" xmlns:wp="http://schemas.openxmlformats.org/drawingml/2006/wordprocessingDrawing" xmlns:w10="urn:schemas-microsoft-com:office:word" xmlns:w="http://schemas.openxmlformats.org/wordprocessingml/2006/main" xmlns:w14="http://schemas.microsoft.com/office/word/2010/wordml" xmlns:wne="http://schemas.microsoft.com/office/word/2006/wordml" xmlns:pic="http://schemas.openxmlformats.org/drawingml/2006/picture" xmlns:dgm="http://schemas.openxmlformats.org/drawingml/2006/diagram" xmlns:c="http://schemas.openxmlformats.org/drawingml/2006/chart" xmlns:p="http://schemas.openxmlformats.org/presentationml/2006/main">
+<a:theme xmlns:a="http://schemas.openxmlformats.org/drawingml/2006/main">
   <a:themeElements>
     <a:clrScheme name="Office">
       <a:dk1>
@@ -685,5 +680,7 @@
       </a:bgFillStyleLst>
     </a:fmtScheme>
   </a:themeElements>
+  <a:objectDefaults/>
+  <a:extraClrSchemeLst/>
 </a:theme>
 </file>
</xml_diff>